<commit_message>
get and support file
</commit_message>
<xml_diff>
--- a/Support/Istruzioni per corso.docx
+++ b/Support/Istruzioni per corso.docx
@@ -3,13 +3,1573 @@
 <w:document xmlns:wpc="http://schemas.microsoft.com/office/word/2010/wordprocessingCanvas" xmlns:cx="http://schemas.microsoft.com/office/drawing/2014/chartex" xmlns:cx1="http://schemas.microsoft.com/office/drawing/2015/9/8/chartex" xmlns:mc="http://schemas.openxmlformats.org/markup-compatibility/2006" xmlns:o="urn:schemas-microsoft-com:office:office" xmlns:r="http://schemas.openxmlformats.org/officeDocument/2006/relationships" xmlns:m="http://schemas.openxmlformats.org/officeDocument/2006/math" xmlns:v="urn:schemas-microsoft-com:vml" xmlns:wp14="http://schemas.microsoft.com/office/word/2010/wordprocessingDrawing" xmlns:wp="http://schemas.openxmlformats.org/drawingml/2006/wordprocessingDrawing" xmlns:w10="urn:schemas-microsoft-com:office:word" xmlns:w="http://schemas.openxmlformats.org/wordprocessingml/2006/main" xmlns:w14="http://schemas.microsoft.com/office/word/2010/wordml" xmlns:w15="http://schemas.microsoft.com/office/word/2012/wordml" xmlns:w16se="http://schemas.microsoft.com/office/word/2015/wordml/symex" xmlns:wpg="http://schemas.microsoft.com/office/word/2010/wordprocessingGroup" xmlns:wpi="http://schemas.microsoft.com/office/word/2010/wordprocessingInk" xmlns:wne="http://schemas.microsoft.com/office/word/2006/wordml" xmlns:wps="http://schemas.microsoft.com/office/word/2010/wordprocessingShape" mc:Ignorable="w14 w15 w16se wp14">
   <w:body>
     <w:p>
-      <w:proofErr w:type="spellStart"/>
-      <w:r>
+      <w:pPr>
+        <w:rPr>
+          <w:i/>
+          <w:lang w:val="en-US"/>
+        </w:rPr>
+      </w:pPr>
+      <w:r>
+        <w:rPr>
+          <w:i/>
+          <w:lang w:val="en-US"/>
+        </w:rPr>
+        <w:t>Download:</w:t>
+      </w:r>
+    </w:p>
+    <w:p>
+      <w:pPr>
+        <w:rPr>
+          <w:lang w:val="en-US"/>
+        </w:rPr>
+      </w:pPr>
+      <w:proofErr w:type="spellStart"/>
+      <w:r>
+        <w:rPr>
+          <w:lang w:val="en-US"/>
+        </w:rPr>
+        <w:t>VSCode</w:t>
+      </w:r>
+      <w:proofErr w:type="spellEnd"/>
+      <w:r>
+        <w:rPr>
+          <w:lang w:val="en-US"/>
+        </w:rPr>
+        <w:t xml:space="preserve">: </w:t>
+      </w:r>
+    </w:p>
+    <w:p>
+      <w:pPr>
+        <w:rPr>
+          <w:lang w:val="en-US"/>
+        </w:rPr>
+      </w:pPr>
+      <w:hyperlink r:id="rId5" w:history="1">
+        <w:r>
+          <w:rPr>
+            <w:rStyle w:val="Collegamentoipertestuale"/>
+            <w:lang w:val="en-US"/>
+          </w:rPr>
+          <w:t>https://code.visualstudio.com/download</w:t>
+        </w:r>
+      </w:hyperlink>
+      <w:r>
+        <w:rPr>
+          <w:lang w:val="en-US"/>
+        </w:rPr>
+        <w:t xml:space="preserve"> </w:t>
+      </w:r>
+    </w:p>
+    <w:p>
+      <w:r>
+        <w:rPr>
+          <w:noProof/>
+        </w:rPr>
+        <mc:AlternateContent>
+          <mc:Choice Requires="wps">
+            <w:drawing>
+              <wp:anchor distT="0" distB="0" distL="114300" distR="114300" simplePos="0" relativeHeight="251659264" behindDoc="0" locked="0" layoutInCell="1" allowOverlap="1" wp14:anchorId="6D170376" wp14:editId="26ECB73C">
+                <wp:simplePos x="0" y="0"/>
+                <wp:positionH relativeFrom="column">
+                  <wp:posOffset>406400</wp:posOffset>
+                </wp:positionH>
+                <wp:positionV relativeFrom="paragraph">
+                  <wp:posOffset>1619250</wp:posOffset>
+                </wp:positionV>
+                <wp:extent cx="1206500" cy="565150"/>
+                <wp:effectExtent l="19050" t="19050" r="12700" b="25400"/>
+                <wp:wrapNone/>
+                <wp:docPr id="2" name="Rettangolo 2"/>
+                <wp:cNvGraphicFramePr/>
+                <a:graphic xmlns:a="http://schemas.openxmlformats.org/drawingml/2006/main">
+                  <a:graphicData uri="http://schemas.microsoft.com/office/word/2010/wordprocessingShape">
+                    <wps:wsp>
+                      <wps:cNvSpPr/>
+                      <wps:spPr>
+                        <a:xfrm>
+                          <a:off x="0" y="0"/>
+                          <a:ext cx="1206500" cy="565150"/>
+                        </a:xfrm>
+                        <a:prstGeom prst="rect">
+                          <a:avLst/>
+                        </a:prstGeom>
+                        <a:noFill/>
+                        <a:ln w="28575">
+                          <a:solidFill>
+                            <a:srgbClr val="FF0000"/>
+                          </a:solidFill>
+                        </a:ln>
+                      </wps:spPr>
+                      <wps:style>
+                        <a:lnRef idx="2">
+                          <a:schemeClr val="accent1">
+                            <a:shade val="50000"/>
+                          </a:schemeClr>
+                        </a:lnRef>
+                        <a:fillRef idx="1">
+                          <a:schemeClr val="accent1"/>
+                        </a:fillRef>
+                        <a:effectRef idx="0">
+                          <a:schemeClr val="accent1"/>
+                        </a:effectRef>
+                        <a:fontRef idx="minor">
+                          <a:schemeClr val="lt1"/>
+                        </a:fontRef>
+                      </wps:style>
+                      <wps:bodyPr rot="0" spcFirstLastPara="0" vertOverflow="overflow" horzOverflow="overflow" vert="horz" wrap="square" lIns="91440" tIns="45720" rIns="91440" bIns="45720" numCol="1" spcCol="0" rtlCol="0" fromWordArt="0" anchor="ctr" anchorCtr="0" forceAA="0" compatLnSpc="1">
+                        <a:prstTxWarp prst="textNoShape">
+                          <a:avLst/>
+                        </a:prstTxWarp>
+                        <a:noAutofit/>
+                      </wps:bodyPr>
+                    </wps:wsp>
+                  </a:graphicData>
+                </a:graphic>
+              </wp:anchor>
+            </w:drawing>
+          </mc:Choice>
+          <mc:Fallback>
+            <w:pict>
+              <v:rect w14:anchorId="23B371BA" id="Rettangolo 2" o:spid="_x0000_s1026" style="position:absolute;margin-left:32pt;margin-top:127.5pt;width:95pt;height:44.5pt;z-index:251659264;visibility:visible;mso-wrap-style:square;mso-wrap-distance-left:9pt;mso-wrap-distance-top:0;mso-wrap-distance-right:9pt;mso-wrap-distance-bottom:0;mso-position-horizontal:absolute;mso-position-horizontal-relative:text;mso-position-vertical:absolute;mso-position-vertical-relative:text;v-text-anchor:middle" o:gfxdata="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" filled="f" strokecolor="red" strokeweight="2.25pt"/>
+            </w:pict>
+          </mc:Fallback>
+        </mc:AlternateContent>
+      </w:r>
+      <w:r>
+        <w:rPr>
+          <w:noProof/>
+        </w:rPr>
+        <w:drawing>
+          <wp:inline distT="0" distB="0" distL="0" distR="0" wp14:anchorId="623E4BE4" wp14:editId="0AF25488">
+            <wp:extent cx="4502370" cy="2484000"/>
+            <wp:effectExtent l="0" t="0" r="0" b="0"/>
+            <wp:docPr id="1" name="Immagine 1"/>
+            <wp:cNvGraphicFramePr>
+              <a:graphicFrameLocks xmlns:a="http://schemas.openxmlformats.org/drawingml/2006/main" noChangeAspect="1"/>
+            </wp:cNvGraphicFramePr>
+            <a:graphic xmlns:a="http://schemas.openxmlformats.org/drawingml/2006/main">
+              <a:graphicData uri="http://schemas.openxmlformats.org/drawingml/2006/picture">
+                <pic:pic xmlns:pic="http://schemas.openxmlformats.org/drawingml/2006/picture">
+                  <pic:nvPicPr>
+                    <pic:cNvPr id="1" name=""/>
+                    <pic:cNvPicPr/>
+                  </pic:nvPicPr>
+                  <pic:blipFill>
+                    <a:blip r:embed="rId6"/>
+                    <a:stretch>
+                      <a:fillRect/>
+                    </a:stretch>
+                  </pic:blipFill>
+                  <pic:spPr>
+                    <a:xfrm>
+                      <a:off x="0" y="0"/>
+                      <a:ext cx="4502370" cy="2484000"/>
+                    </a:xfrm>
+                    <a:prstGeom prst="rect">
+                      <a:avLst/>
+                    </a:prstGeom>
+                  </pic:spPr>
+                </pic:pic>
+              </a:graphicData>
+            </a:graphic>
+          </wp:inline>
+        </w:drawing>
+      </w:r>
+      <w:r>
+        <w:t xml:space="preserve"> </w:t>
+      </w:r>
+    </w:p>
+    <w:p/>
+    <w:p>
+      <w:r>
+        <w:t>Salvare il file e procedere con l’installazione guidata.</w:t>
+      </w:r>
+    </w:p>
+    <w:p>
+      <w:pPr>
+        <w:rPr>
+          <w:lang w:val="en-US"/>
+        </w:rPr>
+      </w:pPr>
+      <w:proofErr w:type="spellStart"/>
+      <w:r>
+        <w:rPr>
+          <w:lang w:val="en-US"/>
+        </w:rPr>
+        <w:t>NodeJs</w:t>
+      </w:r>
+      <w:proofErr w:type="spellEnd"/>
+      <w:r>
+        <w:rPr>
+          <w:lang w:val="en-US"/>
+        </w:rPr>
+        <w:t xml:space="preserve">: </w:t>
+      </w:r>
+    </w:p>
+    <w:p>
+      <w:pPr>
+        <w:rPr>
+          <w:lang w:val="en-US"/>
+        </w:rPr>
+      </w:pPr>
+      <w:hyperlink r:id="rId7" w:history="1">
+        <w:r>
+          <w:rPr>
+            <w:rStyle w:val="Collegamentoipertestuale"/>
+            <w:lang w:val="en-US"/>
+          </w:rPr>
+          <w:t>https://nodejs.org/en/download/</w:t>
+        </w:r>
+      </w:hyperlink>
+      <w:r>
+        <w:rPr>
+          <w:lang w:val="en-US"/>
+        </w:rPr>
+        <w:t xml:space="preserve"> </w:t>
+      </w:r>
+    </w:p>
+    <w:p>
+      <w:r>
+        <w:rPr>
+          <w:noProof/>
+        </w:rPr>
+        <mc:AlternateContent>
+          <mc:Choice Requires="wps">
+            <w:drawing>
+              <wp:anchor distT="0" distB="0" distL="114300" distR="114300" simplePos="0" relativeHeight="251660288" behindDoc="0" locked="0" layoutInCell="1" allowOverlap="1" wp14:anchorId="0DA18BB3" wp14:editId="0978FE8A">
+                <wp:simplePos x="0" y="0"/>
+                <wp:positionH relativeFrom="column">
+                  <wp:posOffset>2266950</wp:posOffset>
+                </wp:positionH>
+                <wp:positionV relativeFrom="paragraph">
+                  <wp:posOffset>1736090</wp:posOffset>
+                </wp:positionV>
+                <wp:extent cx="1202690" cy="247650"/>
+                <wp:effectExtent l="19050" t="19050" r="16510" b="19050"/>
+                <wp:wrapNone/>
+                <wp:docPr id="6" name="Rettangolo 6"/>
+                <wp:cNvGraphicFramePr/>
+                <a:graphic xmlns:a="http://schemas.openxmlformats.org/drawingml/2006/main">
+                  <a:graphicData uri="http://schemas.microsoft.com/office/word/2010/wordprocessingShape">
+                    <wps:wsp>
+                      <wps:cNvSpPr/>
+                      <wps:spPr>
+                        <a:xfrm>
+                          <a:off x="0" y="0"/>
+                          <a:ext cx="1202690" cy="247650"/>
+                        </a:xfrm>
+                        <a:prstGeom prst="rect">
+                          <a:avLst/>
+                        </a:prstGeom>
+                        <a:noFill/>
+                        <a:ln w="28575">
+                          <a:solidFill>
+                            <a:srgbClr val="FF0000"/>
+                          </a:solidFill>
+                        </a:ln>
+                      </wps:spPr>
+                      <wps:style>
+                        <a:lnRef idx="2">
+                          <a:schemeClr val="accent1">
+                            <a:shade val="50000"/>
+                          </a:schemeClr>
+                        </a:lnRef>
+                        <a:fillRef idx="1">
+                          <a:schemeClr val="accent1"/>
+                        </a:fillRef>
+                        <a:effectRef idx="0">
+                          <a:schemeClr val="accent1"/>
+                        </a:effectRef>
+                        <a:fontRef idx="minor">
+                          <a:schemeClr val="lt1"/>
+                        </a:fontRef>
+                      </wps:style>
+                      <wps:bodyPr rot="0" spcFirstLastPara="0" vertOverflow="overflow" horzOverflow="overflow" vert="horz" wrap="square" lIns="91440" tIns="45720" rIns="91440" bIns="45720" numCol="1" spcCol="0" rtlCol="0" fromWordArt="0" anchor="ctr" anchorCtr="0" forceAA="0" compatLnSpc="1">
+                        <a:prstTxWarp prst="textNoShape">
+                          <a:avLst/>
+                        </a:prstTxWarp>
+                        <a:noAutofit/>
+                      </wps:bodyPr>
+                    </wps:wsp>
+                  </a:graphicData>
+                </a:graphic>
+                <wp14:sizeRelH relativeFrom="margin">
+                  <wp14:pctWidth>0</wp14:pctWidth>
+                </wp14:sizeRelH>
+                <wp14:sizeRelV relativeFrom="margin">
+                  <wp14:pctHeight>0</wp14:pctHeight>
+                </wp14:sizeRelV>
+              </wp:anchor>
+            </w:drawing>
+          </mc:Choice>
+          <mc:Fallback>
+            <w:pict>
+              <v:rect w14:anchorId="4403A553" id="Rettangolo 6" o:spid="_x0000_s1026" style="position:absolute;margin-left:178.5pt;margin-top:136.7pt;width:94.7pt;height:19.5pt;z-index:251660288;visibility:visible;mso-wrap-style:square;mso-width-percent:0;mso-height-percent:0;mso-wrap-distance-left:9pt;mso-wrap-distance-top:0;mso-wrap-distance-right:9pt;mso-wrap-distance-bottom:0;mso-position-horizontal:absolute;mso-position-horizontal-relative:text;mso-position-vertical:absolute;mso-position-vertical-relative:text;mso-width-percent:0;mso-height-percent:0;mso-width-relative:margin;mso-height-relative:margin;v-text-anchor:middle" o:gfxdata="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" filled="f" strokecolor="red" strokeweight="2.25pt"/>
+            </w:pict>
+          </mc:Fallback>
+        </mc:AlternateContent>
+      </w:r>
+      <w:r>
+        <w:rPr>
+          <w:noProof/>
+        </w:rPr>
+        <w:drawing>
+          <wp:inline distT="0" distB="0" distL="0" distR="0" wp14:anchorId="01C9A391" wp14:editId="2F94A454">
+            <wp:extent cx="3470212" cy="2654935"/>
+            <wp:effectExtent l="0" t="0" r="0" b="0"/>
+            <wp:docPr id="5" name="Immagine 5"/>
+            <wp:cNvGraphicFramePr>
+              <a:graphicFrameLocks xmlns:a="http://schemas.openxmlformats.org/drawingml/2006/main" noChangeAspect="1"/>
+            </wp:cNvGraphicFramePr>
+            <a:graphic xmlns:a="http://schemas.openxmlformats.org/drawingml/2006/main">
+              <a:graphicData uri="http://schemas.openxmlformats.org/drawingml/2006/picture">
+                <pic:pic xmlns:pic="http://schemas.openxmlformats.org/drawingml/2006/picture">
+                  <pic:nvPicPr>
+                    <pic:cNvPr id="1" name=""/>
+                    <pic:cNvPicPr/>
+                  </pic:nvPicPr>
+                  <pic:blipFill>
+                    <a:blip r:embed="rId8"/>
+                    <a:stretch>
+                      <a:fillRect/>
+                    </a:stretch>
+                  </pic:blipFill>
+                  <pic:spPr>
+                    <a:xfrm>
+                      <a:off x="0" y="0"/>
+                      <a:ext cx="3474700" cy="2658368"/>
+                    </a:xfrm>
+                    <a:prstGeom prst="rect">
+                      <a:avLst/>
+                    </a:prstGeom>
+                  </pic:spPr>
+                </pic:pic>
+              </a:graphicData>
+            </a:graphic>
+          </wp:inline>
+        </w:drawing>
+      </w:r>
+    </w:p>
+    <w:p>
+      <w:r>
+        <w:t>Salvare il file e procedere con l’installazione guidata.</w:t>
+      </w:r>
+    </w:p>
+    <w:p/>
+    <w:p/>
+    <w:p/>
+    <w:p/>
+    <w:p/>
+    <w:p/>
+    <w:p/>
+    <w:p/>
+    <w:p/>
+    <w:p/>
+    <w:p/>
+    <w:p/>
+    <w:p/>
+    <w:p>
+      <w:r>
+        <w:lastRenderedPageBreak/>
+        <w:t>GIT:</w:t>
+      </w:r>
+    </w:p>
+    <w:p>
+      <w:hyperlink r:id="rId9" w:history="1">
+        <w:r>
+          <w:rPr>
+            <w:rStyle w:val="Collegamentoipertestuale"/>
+          </w:rPr>
+          <w:t>https://git-scm.com/downloads</w:t>
+        </w:r>
+      </w:hyperlink>
+    </w:p>
+    <w:p>
+      <w:r>
+        <w:rPr>
+          <w:noProof/>
+        </w:rPr>
+        <mc:AlternateContent>
+          <mc:Choice Requires="wps">
+            <w:drawing>
+              <wp:anchor distT="0" distB="0" distL="114300" distR="114300" simplePos="0" relativeHeight="251661312" behindDoc="0" locked="0" layoutInCell="1" allowOverlap="1" wp14:anchorId="7470FC43" wp14:editId="2D8A8DB4">
+                <wp:simplePos x="0" y="0"/>
+                <wp:positionH relativeFrom="column">
+                  <wp:posOffset>2413000</wp:posOffset>
+                </wp:positionH>
+                <wp:positionV relativeFrom="paragraph">
+                  <wp:posOffset>857250</wp:posOffset>
+                </wp:positionV>
+                <wp:extent cx="1092200" cy="247650"/>
+                <wp:effectExtent l="19050" t="19050" r="12700" b="19050"/>
+                <wp:wrapNone/>
+                <wp:docPr id="8" name="Rettangolo 8"/>
+                <wp:cNvGraphicFramePr/>
+                <a:graphic xmlns:a="http://schemas.openxmlformats.org/drawingml/2006/main">
+                  <a:graphicData uri="http://schemas.microsoft.com/office/word/2010/wordprocessingShape">
+                    <wps:wsp>
+                      <wps:cNvSpPr/>
+                      <wps:spPr>
+                        <a:xfrm>
+                          <a:off x="0" y="0"/>
+                          <a:ext cx="1092200" cy="247650"/>
+                        </a:xfrm>
+                        <a:prstGeom prst="rect">
+                          <a:avLst/>
+                        </a:prstGeom>
+                        <a:noFill/>
+                        <a:ln w="28575">
+                          <a:solidFill>
+                            <a:srgbClr val="FF0000"/>
+                          </a:solidFill>
+                        </a:ln>
+                      </wps:spPr>
+                      <wps:style>
+                        <a:lnRef idx="2">
+                          <a:schemeClr val="accent1">
+                            <a:shade val="50000"/>
+                          </a:schemeClr>
+                        </a:lnRef>
+                        <a:fillRef idx="1">
+                          <a:schemeClr val="accent1"/>
+                        </a:fillRef>
+                        <a:effectRef idx="0">
+                          <a:schemeClr val="accent1"/>
+                        </a:effectRef>
+                        <a:fontRef idx="minor">
+                          <a:schemeClr val="lt1"/>
+                        </a:fontRef>
+                      </wps:style>
+                      <wps:bodyPr rot="0" spcFirstLastPara="0" vertOverflow="overflow" horzOverflow="overflow" vert="horz" wrap="square" lIns="91440" tIns="45720" rIns="91440" bIns="45720" numCol="1" spcCol="0" rtlCol="0" fromWordArt="0" anchor="ctr" anchorCtr="0" forceAA="0" compatLnSpc="1">
+                        <a:prstTxWarp prst="textNoShape">
+                          <a:avLst/>
+                        </a:prstTxWarp>
+                        <a:noAutofit/>
+                      </wps:bodyPr>
+                    </wps:wsp>
+                  </a:graphicData>
+                </a:graphic>
+                <wp14:sizeRelH relativeFrom="margin">
+                  <wp14:pctWidth>0</wp14:pctWidth>
+                </wp14:sizeRelH>
+                <wp14:sizeRelV relativeFrom="margin">
+                  <wp14:pctHeight>0</wp14:pctHeight>
+                </wp14:sizeRelV>
+              </wp:anchor>
+            </w:drawing>
+          </mc:Choice>
+          <mc:Fallback>
+            <w:pict>
+              <v:rect w14:anchorId="2B674069" id="Rettangolo 8" o:spid="_x0000_s1026" style="position:absolute;margin-left:190pt;margin-top:67.5pt;width:86pt;height:19.5pt;z-index:251661312;visibility:visible;mso-wrap-style:square;mso-width-percent:0;mso-height-percent:0;mso-wrap-distance-left:9pt;mso-wrap-distance-top:0;mso-wrap-distance-right:9pt;mso-wrap-distance-bottom:0;mso-position-horizontal:absolute;mso-position-horizontal-relative:text;mso-position-vertical:absolute;mso-position-vertical-relative:text;mso-width-percent:0;mso-height-percent:0;mso-width-relative:margin;mso-height-relative:margin;v-text-anchor:middle" o:gfxdata="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" filled="f" strokecolor="red" strokeweight="2.25pt"/>
+            </w:pict>
+          </mc:Fallback>
+        </mc:AlternateContent>
+      </w:r>
+      <w:r>
+        <w:rPr>
+          <w:noProof/>
+        </w:rPr>
+        <w:drawing>
+          <wp:inline distT="0" distB="0" distL="0" distR="0" wp14:anchorId="376AF381" wp14:editId="1D0C6FC9">
+            <wp:extent cx="3671088" cy="2880000"/>
+            <wp:effectExtent l="0" t="0" r="5715" b="0"/>
+            <wp:docPr id="7" name="Immagine 7"/>
+            <wp:cNvGraphicFramePr>
+              <a:graphicFrameLocks xmlns:a="http://schemas.openxmlformats.org/drawingml/2006/main" noChangeAspect="1"/>
+            </wp:cNvGraphicFramePr>
+            <a:graphic xmlns:a="http://schemas.openxmlformats.org/drawingml/2006/main">
+              <a:graphicData uri="http://schemas.openxmlformats.org/drawingml/2006/picture">
+                <pic:pic xmlns:pic="http://schemas.openxmlformats.org/drawingml/2006/picture">
+                  <pic:nvPicPr>
+                    <pic:cNvPr id="1" name=""/>
+                    <pic:cNvPicPr/>
+                  </pic:nvPicPr>
+                  <pic:blipFill>
+                    <a:blip r:embed="rId10"/>
+                    <a:stretch>
+                      <a:fillRect/>
+                    </a:stretch>
+                  </pic:blipFill>
+                  <pic:spPr>
+                    <a:xfrm>
+                      <a:off x="0" y="0"/>
+                      <a:ext cx="3671088" cy="2880000"/>
+                    </a:xfrm>
+                    <a:prstGeom prst="rect">
+                      <a:avLst/>
+                    </a:prstGeom>
+                  </pic:spPr>
+                </pic:pic>
+              </a:graphicData>
+            </a:graphic>
+          </wp:inline>
+        </w:drawing>
+      </w:r>
+    </w:p>
+    <w:p>
+      <w:r>
+        <w:t>Salvare il file e procedere con l’installazione guidata.</w:t>
+      </w:r>
+    </w:p>
+    <w:p/>
+    <w:p>
+      <w:r>
+        <w:t xml:space="preserve">Comandi GIT in </w:t>
+      </w:r>
+      <w:proofErr w:type="spellStart"/>
+      <w:r>
+        <w:t>Git</w:t>
+      </w:r>
+      <w:proofErr w:type="spellEnd"/>
+      <w:r>
+        <w:t xml:space="preserve"> </w:t>
+      </w:r>
+      <w:proofErr w:type="spellStart"/>
+      <w:r>
+        <w:t>Bash</w:t>
+      </w:r>
+      <w:proofErr w:type="spellEnd"/>
+      <w:r>
+        <w:t xml:space="preserve"> nella cartella:</w:t>
+      </w:r>
+    </w:p>
+    <w:p>
+      <w:pPr>
+        <w:pStyle w:val="Paragrafoelenco"/>
+        <w:numPr>
+          <w:ilvl w:val="0"/>
+          <w:numId w:val="3"/>
+        </w:numPr>
+        <w:spacing w:after="160"/>
+        <w:rPr>
+          <w:i/>
+        </w:rPr>
+      </w:pPr>
+      <w:r>
+        <w:rPr>
+          <w:i/>
+        </w:rPr>
+        <w:t xml:space="preserve">Creare </w:t>
+      </w:r>
+      <w:proofErr w:type="spellStart"/>
+      <w:r>
+        <w:rPr>
+          <w:i/>
+        </w:rPr>
+        <w:t>repository</w:t>
+      </w:r>
+      <w:proofErr w:type="spellEnd"/>
+      <w:r>
+        <w:rPr>
+          <w:i/>
+        </w:rPr>
+        <w:t xml:space="preserve"> GIT </w:t>
+      </w:r>
+      <w:r>
+        <w:rPr>
+          <w:i/>
+        </w:rPr>
+        <w:sym w:font="Wingdings" w:char="F0E0"/>
+      </w:r>
+      <w:r>
+        <w:rPr>
+          <w:i/>
+        </w:rPr>
+        <w:t xml:space="preserve"> </w:t>
+      </w:r>
+      <w:proofErr w:type="spellStart"/>
+      <w:r>
+        <w:rPr>
+          <w:i/>
+        </w:rPr>
+        <w:t>git</w:t>
+      </w:r>
+      <w:proofErr w:type="spellEnd"/>
+      <w:r>
+        <w:rPr>
+          <w:i/>
+        </w:rPr>
+        <w:t xml:space="preserve"> </w:t>
+      </w:r>
+      <w:proofErr w:type="spellStart"/>
+      <w:r>
+        <w:rPr>
+          <w:i/>
+        </w:rPr>
+        <w:t>init</w:t>
+      </w:r>
+      <w:proofErr w:type="spellEnd"/>
+    </w:p>
+    <w:p>
+      <w:pPr>
+        <w:pStyle w:val="Paragrafoelenco"/>
+        <w:numPr>
+          <w:ilvl w:val="0"/>
+          <w:numId w:val="3"/>
+        </w:numPr>
+        <w:spacing w:after="160"/>
+        <w:rPr>
+          <w:i/>
+        </w:rPr>
+      </w:pPr>
+      <w:r>
+        <w:rPr>
+          <w:i/>
+        </w:rPr>
+        <w:t xml:space="preserve">Configurare utente GIT </w:t>
+      </w:r>
+      <w:r>
+        <w:rPr>
+          <w:i/>
+        </w:rPr>
+        <w:sym w:font="Wingdings" w:char="F0E0"/>
+      </w:r>
+      <w:r>
+        <w:rPr>
+          <w:i/>
+        </w:rPr>
+        <w:t xml:space="preserve"> </w:t>
+      </w:r>
+      <w:proofErr w:type="spellStart"/>
+      <w:r>
+        <w:rPr>
+          <w:i/>
+        </w:rPr>
+        <w:t>git</w:t>
+      </w:r>
+      <w:proofErr w:type="spellEnd"/>
+      <w:r>
+        <w:rPr>
+          <w:i/>
+        </w:rPr>
+        <w:t xml:space="preserve"> </w:t>
+      </w:r>
+      <w:proofErr w:type="spellStart"/>
+      <w:r>
+        <w:rPr>
+          <w:i/>
+        </w:rPr>
+        <w:t>config</w:t>
+      </w:r>
+      <w:proofErr w:type="spellEnd"/>
+      <w:r>
+        <w:rPr>
+          <w:i/>
+        </w:rPr>
+        <w:t xml:space="preserve">  --global user.name “Salvatore”, </w:t>
+      </w:r>
+      <w:proofErr w:type="spellStart"/>
+      <w:r>
+        <w:rPr>
+          <w:i/>
+        </w:rPr>
+        <w:t>git</w:t>
+      </w:r>
+      <w:proofErr w:type="spellEnd"/>
+      <w:r>
+        <w:rPr>
+          <w:i/>
+        </w:rPr>
+        <w:t xml:space="preserve"> </w:t>
+      </w:r>
+      <w:proofErr w:type="spellStart"/>
+      <w:r>
+        <w:rPr>
+          <w:i/>
+        </w:rPr>
+        <w:t>config</w:t>
+      </w:r>
+      <w:proofErr w:type="spellEnd"/>
+      <w:r>
+        <w:rPr>
+          <w:i/>
+        </w:rPr>
+        <w:t xml:space="preserve"> –global </w:t>
+      </w:r>
+      <w:proofErr w:type="spellStart"/>
+      <w:r>
+        <w:rPr>
+          <w:i/>
+        </w:rPr>
+        <w:t>user.email</w:t>
+      </w:r>
+      <w:proofErr w:type="spellEnd"/>
+      <w:r>
+        <w:rPr>
+          <w:i/>
+        </w:rPr>
+        <w:t xml:space="preserve"> “salvatore@mail.com”</w:t>
+      </w:r>
+    </w:p>
+    <w:p>
+      <w:pPr>
+        <w:pStyle w:val="Paragrafoelenco"/>
+        <w:numPr>
+          <w:ilvl w:val="0"/>
+          <w:numId w:val="3"/>
+        </w:numPr>
+        <w:spacing w:after="160"/>
+        <w:rPr>
+          <w:i/>
+        </w:rPr>
+      </w:pPr>
+      <w:r>
+        <w:rPr>
+          <w:i/>
+        </w:rPr>
+        <w:t xml:space="preserve">Aggiungere tutti file </w:t>
+      </w:r>
+      <w:r>
+        <w:rPr>
+          <w:i/>
+        </w:rPr>
+        <w:sym w:font="Wingdings" w:char="F0E0"/>
+      </w:r>
+      <w:r>
+        <w:rPr>
+          <w:i/>
+        </w:rPr>
+        <w:t xml:space="preserve"> </w:t>
+      </w:r>
+      <w:proofErr w:type="spellStart"/>
+      <w:r>
+        <w:rPr>
+          <w:i/>
+        </w:rPr>
+        <w:t>git</w:t>
+      </w:r>
+      <w:proofErr w:type="spellEnd"/>
+      <w:r>
+        <w:rPr>
+          <w:i/>
+        </w:rPr>
+        <w:t xml:space="preserve"> </w:t>
+      </w:r>
+      <w:proofErr w:type="spellStart"/>
+      <w:r>
+        <w:rPr>
+          <w:i/>
+        </w:rPr>
+        <w:t>add</w:t>
+      </w:r>
+      <w:proofErr w:type="spellEnd"/>
+      <w:r>
+        <w:rPr>
+          <w:i/>
+        </w:rPr>
+        <w:t xml:space="preserve"> –A</w:t>
+      </w:r>
+    </w:p>
+    <w:p>
+      <w:pPr>
+        <w:pStyle w:val="Paragrafoelenco"/>
+        <w:numPr>
+          <w:ilvl w:val="0"/>
+          <w:numId w:val="3"/>
+        </w:numPr>
+        <w:spacing w:after="160"/>
+        <w:rPr>
+          <w:i/>
+        </w:rPr>
+      </w:pPr>
+      <w:r>
+        <w:rPr>
+          <w:i/>
+        </w:rPr>
+        <w:t xml:space="preserve">Fare </w:t>
+      </w:r>
+      <w:proofErr w:type="spellStart"/>
+      <w:r>
+        <w:rPr>
+          <w:i/>
+        </w:rPr>
+        <w:t>commit</w:t>
+      </w:r>
+      <w:proofErr w:type="spellEnd"/>
+      <w:r>
+        <w:rPr>
+          <w:i/>
+        </w:rPr>
+        <w:t xml:space="preserve"> dei file </w:t>
+      </w:r>
+      <w:r>
+        <w:rPr>
+          <w:i/>
+        </w:rPr>
+        <w:sym w:font="Wingdings" w:char="F0E0"/>
+      </w:r>
+      <w:r>
+        <w:rPr>
+          <w:i/>
+        </w:rPr>
+        <w:t xml:space="preserve"> </w:t>
+      </w:r>
+      <w:proofErr w:type="spellStart"/>
+      <w:r>
+        <w:rPr>
+          <w:i/>
+        </w:rPr>
+        <w:t>git</w:t>
+      </w:r>
+      <w:proofErr w:type="spellEnd"/>
+      <w:r>
+        <w:rPr>
+          <w:i/>
+        </w:rPr>
+        <w:t xml:space="preserve"> </w:t>
+      </w:r>
+      <w:proofErr w:type="spellStart"/>
+      <w:r>
+        <w:rPr>
+          <w:i/>
+        </w:rPr>
+        <w:t>commit</w:t>
+      </w:r>
+      <w:proofErr w:type="spellEnd"/>
+      <w:r>
+        <w:rPr>
+          <w:i/>
+        </w:rPr>
+        <w:t xml:space="preserve"> –m “Modifiche effettuate”</w:t>
+      </w:r>
+    </w:p>
+    <w:p>
+      <w:pPr>
+        <w:pStyle w:val="Paragrafoelenco"/>
+        <w:numPr>
+          <w:ilvl w:val="0"/>
+          <w:numId w:val="3"/>
+        </w:numPr>
+        <w:spacing w:after="160"/>
+        <w:rPr>
+          <w:i/>
+        </w:rPr>
+      </w:pPr>
+      <w:r>
+        <w:rPr>
+          <w:i/>
+        </w:rPr>
+        <w:t xml:space="preserve">Fare </w:t>
+      </w:r>
+      <w:proofErr w:type="spellStart"/>
+      <w:r>
+        <w:rPr>
+          <w:i/>
+        </w:rPr>
+        <w:t>push</w:t>
+      </w:r>
+      <w:proofErr w:type="spellEnd"/>
+      <w:r>
+        <w:rPr>
+          <w:i/>
+        </w:rPr>
+        <w:t xml:space="preserve"> dei file </w:t>
+      </w:r>
+      <w:r>
+        <w:rPr>
+          <w:i/>
+        </w:rPr>
+        <w:sym w:font="Wingdings" w:char="F0E0"/>
+      </w:r>
+      <w:r>
+        <w:rPr>
+          <w:i/>
+        </w:rPr>
+        <w:t xml:space="preserve"> </w:t>
+      </w:r>
+      <w:proofErr w:type="spellStart"/>
+      <w:r>
+        <w:rPr>
+          <w:i/>
+        </w:rPr>
+        <w:t>git</w:t>
+      </w:r>
+      <w:proofErr w:type="spellEnd"/>
+      <w:r>
+        <w:rPr>
+          <w:i/>
+        </w:rPr>
+        <w:t xml:space="preserve"> </w:t>
+      </w:r>
+      <w:proofErr w:type="spellStart"/>
+      <w:r>
+        <w:rPr>
+          <w:i/>
+        </w:rPr>
+        <w:t>push</w:t>
+      </w:r>
+      <w:proofErr w:type="spellEnd"/>
+    </w:p>
+    <w:p>
+      <w:pPr>
+        <w:pStyle w:val="Paragrafoelenco"/>
+        <w:numPr>
+          <w:ilvl w:val="0"/>
+          <w:numId w:val="3"/>
+        </w:numPr>
+        <w:spacing w:after="160"/>
+        <w:rPr>
+          <w:i/>
+        </w:rPr>
+      </w:pPr>
+      <w:r>
+        <w:rPr>
+          <w:i/>
+        </w:rPr>
+        <w:t xml:space="preserve">Fare pull dei file </w:t>
+      </w:r>
+      <w:r>
+        <w:rPr>
+          <w:i/>
+        </w:rPr>
+        <w:sym w:font="Wingdings" w:char="F0E0"/>
+      </w:r>
+      <w:r>
+        <w:rPr>
+          <w:i/>
+        </w:rPr>
+        <w:t xml:space="preserve"> </w:t>
+      </w:r>
+      <w:proofErr w:type="spellStart"/>
+      <w:r>
+        <w:rPr>
+          <w:i/>
+        </w:rPr>
+        <w:t>git</w:t>
+      </w:r>
+      <w:proofErr w:type="spellEnd"/>
+      <w:r>
+        <w:rPr>
+          <w:i/>
+        </w:rPr>
+        <w:t xml:space="preserve"> pull</w:t>
+      </w:r>
+    </w:p>
+    <w:p>
+      <w:pPr>
+        <w:pStyle w:val="Paragrafoelenco"/>
+        <w:numPr>
+          <w:ilvl w:val="0"/>
+          <w:numId w:val="3"/>
+        </w:numPr>
+        <w:spacing w:after="160"/>
+        <w:rPr>
+          <w:i/>
+        </w:rPr>
+      </w:pPr>
+      <w:r>
+        <w:rPr>
+          <w:i/>
+        </w:rPr>
+        <w:t xml:space="preserve">Verificare lo stato dei </w:t>
+      </w:r>
+      <w:proofErr w:type="spellStart"/>
+      <w:r>
+        <w:rPr>
+          <w:i/>
+        </w:rPr>
+        <w:t>repository</w:t>
+      </w:r>
+      <w:proofErr w:type="spellEnd"/>
+      <w:r>
+        <w:rPr>
+          <w:i/>
+        </w:rPr>
+        <w:t xml:space="preserve"> </w:t>
+      </w:r>
+      <w:r>
+        <w:rPr>
+          <w:i/>
+        </w:rPr>
+        <w:sym w:font="Wingdings" w:char="F0E0"/>
+      </w:r>
+      <w:r>
+        <w:rPr>
+          <w:i/>
+        </w:rPr>
+        <w:t xml:space="preserve"> </w:t>
+      </w:r>
+      <w:proofErr w:type="spellStart"/>
+      <w:r>
+        <w:rPr>
+          <w:i/>
+        </w:rPr>
+        <w:t>git</w:t>
+      </w:r>
+      <w:proofErr w:type="spellEnd"/>
+      <w:r>
+        <w:rPr>
+          <w:i/>
+        </w:rPr>
+        <w:t xml:space="preserve"> status</w:t>
+      </w:r>
+    </w:p>
+    <w:p>
+      <w:pPr>
+        <w:pStyle w:val="Paragrafoelenco"/>
+        <w:numPr>
+          <w:ilvl w:val="0"/>
+          <w:numId w:val="3"/>
+        </w:numPr>
+        <w:spacing w:after="160"/>
+        <w:rPr>
+          <w:i/>
+        </w:rPr>
+      </w:pPr>
+      <w:r>
+        <w:rPr>
+          <w:i/>
+        </w:rPr>
+        <w:t xml:space="preserve">Creare un nuovo ramo </w:t>
+      </w:r>
+      <w:r>
+        <w:rPr>
+          <w:i/>
+        </w:rPr>
+        <w:sym w:font="Wingdings" w:char="F0E0"/>
+      </w:r>
+      <w:r>
+        <w:rPr>
+          <w:i/>
+        </w:rPr>
+        <w:t xml:space="preserve"> </w:t>
+      </w:r>
+      <w:proofErr w:type="spellStart"/>
+      <w:r>
+        <w:rPr>
+          <w:i/>
+        </w:rPr>
+        <w:t>git</w:t>
+      </w:r>
+      <w:proofErr w:type="spellEnd"/>
+      <w:r>
+        <w:rPr>
+          <w:i/>
+        </w:rPr>
+        <w:t xml:space="preserve"> </w:t>
+      </w:r>
+      <w:proofErr w:type="spellStart"/>
+      <w:r>
+        <w:rPr>
+          <w:i/>
+        </w:rPr>
+        <w:t>branch</w:t>
+      </w:r>
+      <w:proofErr w:type="spellEnd"/>
+      <w:r>
+        <w:rPr>
+          <w:i/>
+        </w:rPr>
+        <w:t xml:space="preserve"> login</w:t>
+      </w:r>
+    </w:p>
+    <w:p>
+      <w:pPr>
+        <w:pStyle w:val="Paragrafoelenco"/>
+        <w:numPr>
+          <w:ilvl w:val="0"/>
+          <w:numId w:val="3"/>
+        </w:numPr>
+        <w:spacing w:after="160"/>
+        <w:rPr>
+          <w:i/>
+        </w:rPr>
+      </w:pPr>
+      <w:r>
+        <w:rPr>
+          <w:i/>
+        </w:rPr>
+        <w:t xml:space="preserve">Cambiare ramo </w:t>
+      </w:r>
+      <w:r>
+        <w:rPr>
+          <w:i/>
+        </w:rPr>
+        <w:sym w:font="Wingdings" w:char="F0E0"/>
+      </w:r>
+      <w:r>
+        <w:rPr>
+          <w:i/>
+        </w:rPr>
+        <w:t xml:space="preserve"> </w:t>
+      </w:r>
+      <w:proofErr w:type="spellStart"/>
+      <w:r>
+        <w:rPr>
+          <w:i/>
+        </w:rPr>
+        <w:t>git</w:t>
+      </w:r>
+      <w:proofErr w:type="spellEnd"/>
+      <w:r>
+        <w:rPr>
+          <w:i/>
+        </w:rPr>
+        <w:t xml:space="preserve"> checkout login</w:t>
+      </w:r>
+    </w:p>
+    <w:p>
+      <w:r>
+        <w:t xml:space="preserve">Comandi NPM in </w:t>
+      </w:r>
+      <w:proofErr w:type="spellStart"/>
+      <w:r>
+        <w:t>VSCode</w:t>
+      </w:r>
+      <w:proofErr w:type="spellEnd"/>
+      <w:r>
+        <w:t>:</w:t>
+      </w:r>
+    </w:p>
+    <w:p>
+      <w:pPr>
+        <w:pStyle w:val="Paragrafoelenco"/>
+        <w:numPr>
+          <w:ilvl w:val="0"/>
+          <w:numId w:val="3"/>
+        </w:numPr>
+        <w:spacing w:after="160"/>
+        <w:rPr>
+          <w:lang w:val="en-US"/>
+        </w:rPr>
+      </w:pPr>
+      <w:proofErr w:type="spellStart"/>
+      <w:r>
+        <w:rPr>
+          <w:i/>
+          <w:lang w:val="en-US"/>
+        </w:rPr>
+        <w:t>Installare</w:t>
+      </w:r>
+      <w:proofErr w:type="spellEnd"/>
+      <w:r>
+        <w:rPr>
+          <w:i/>
+          <w:lang w:val="en-US"/>
+        </w:rPr>
+        <w:t xml:space="preserve"> Angular </w:t>
+      </w:r>
+      <w:r>
+        <w:rPr>
+          <w:i/>
+        </w:rPr>
+        <w:sym w:font="Wingdings" w:char="F0E0"/>
+      </w:r>
+      <w:r>
+        <w:rPr>
+          <w:i/>
+          <w:lang w:val="en-US"/>
+        </w:rPr>
+        <w:t xml:space="preserve"> </w:t>
+      </w:r>
+      <w:proofErr w:type="spellStart"/>
+      <w:r>
+        <w:rPr>
+          <w:i/>
+          <w:lang w:val="en-US"/>
+        </w:rPr>
+        <w:t>npm</w:t>
+      </w:r>
+      <w:proofErr w:type="spellEnd"/>
+      <w:r>
+        <w:rPr>
+          <w:i/>
+          <w:lang w:val="en-US"/>
+        </w:rPr>
+        <w:t xml:space="preserve"> install -g @angular/cli</w:t>
+      </w:r>
+    </w:p>
+    <w:p>
+      <w:pPr>
+        <w:pStyle w:val="Paragrafoelenco"/>
+        <w:numPr>
+          <w:ilvl w:val="0"/>
+          <w:numId w:val="3"/>
+        </w:numPr>
+        <w:spacing w:after="160"/>
+        <w:rPr>
+          <w:i/>
+          <w:lang w:val="en-US"/>
+        </w:rPr>
+      </w:pPr>
+      <w:proofErr w:type="spellStart"/>
+      <w:r>
+        <w:rPr>
+          <w:i/>
+          <w:lang w:val="en-US"/>
+        </w:rPr>
+        <w:t>Creare</w:t>
+      </w:r>
+      <w:proofErr w:type="spellEnd"/>
+      <w:r>
+        <w:rPr>
+          <w:i/>
+          <w:lang w:val="en-US"/>
+        </w:rPr>
+        <w:t xml:space="preserve"> un </w:t>
+      </w:r>
+      <w:proofErr w:type="spellStart"/>
+      <w:r>
+        <w:rPr>
+          <w:i/>
+          <w:lang w:val="en-US"/>
+        </w:rPr>
+        <w:t>progetto</w:t>
+      </w:r>
+      <w:proofErr w:type="spellEnd"/>
+      <w:r>
+        <w:rPr>
+          <w:i/>
+          <w:lang w:val="en-US"/>
+        </w:rPr>
+        <w:t xml:space="preserve"> Angular </w:t>
+      </w:r>
+      <w:r>
+        <w:rPr>
+          <w:i/>
+        </w:rPr>
+        <w:sym w:font="Wingdings" w:char="F0E0"/>
+      </w:r>
+      <w:r>
+        <w:rPr>
+          <w:i/>
+          <w:lang w:val="en-US"/>
+        </w:rPr>
+        <w:t xml:space="preserve"> ng new my-dream-app</w:t>
+      </w:r>
+    </w:p>
+    <w:p>
+      <w:pPr>
+        <w:pStyle w:val="Paragrafoelenco"/>
+        <w:numPr>
+          <w:ilvl w:val="0"/>
+          <w:numId w:val="3"/>
+        </w:numPr>
+        <w:spacing w:after="160"/>
+        <w:rPr>
+          <w:i/>
+        </w:rPr>
+      </w:pPr>
+      <w:r>
+        <w:rPr>
+          <w:i/>
+        </w:rPr>
+        <w:t>Sp</w:t>
+      </w:r>
+      <w:r>
+        <w:rPr>
+          <w:i/>
+        </w:rPr>
+        <w:t xml:space="preserve">ostarsi nella cartella del progetto </w:t>
+      </w:r>
+      <w:r>
+        <w:rPr>
+          <w:i/>
+        </w:rPr>
+        <w:sym w:font="Wingdings" w:char="F0E0"/>
+      </w:r>
+      <w:r>
+        <w:rPr>
+          <w:i/>
+        </w:rPr>
+        <w:t xml:space="preserve"> cd </w:t>
+      </w:r>
+      <w:proofErr w:type="spellStart"/>
+      <w:r>
+        <w:rPr>
+          <w:i/>
+        </w:rPr>
+        <w:t>my-dream-app</w:t>
+      </w:r>
+      <w:proofErr w:type="spellEnd"/>
+    </w:p>
+    <w:p>
+      <w:pPr>
+        <w:pStyle w:val="Paragrafoelenco"/>
+        <w:numPr>
+          <w:ilvl w:val="0"/>
+          <w:numId w:val="3"/>
+        </w:numPr>
+        <w:spacing w:after="160"/>
+        <w:rPr>
+          <w:i/>
+        </w:rPr>
+      </w:pPr>
+      <w:r>
+        <w:rPr>
+          <w:i/>
+        </w:rPr>
+        <w:t xml:space="preserve">Compilare e avviare il progetto </w:t>
+      </w:r>
+      <w:r>
+        <w:rPr>
+          <w:i/>
+        </w:rPr>
+        <w:sym w:font="Wingdings" w:char="F0E0"/>
+      </w:r>
+      <w:r>
+        <w:rPr>
+          <w:i/>
+        </w:rPr>
+        <w:t xml:space="preserve"> </w:t>
+      </w:r>
+      <w:proofErr w:type="spellStart"/>
+      <w:r>
+        <w:rPr>
+          <w:i/>
+        </w:rPr>
+        <w:t>ng</w:t>
+      </w:r>
+      <w:proofErr w:type="spellEnd"/>
+      <w:r>
+        <w:rPr>
+          <w:i/>
+        </w:rPr>
+        <w:t xml:space="preserve"> serve</w:t>
+      </w:r>
+    </w:p>
+    <w:p>
+      <w:pPr>
+        <w:pStyle w:val="Paragrafoelenco"/>
+        <w:numPr>
+          <w:ilvl w:val="0"/>
+          <w:numId w:val="3"/>
+        </w:numPr>
+        <w:spacing w:after="160"/>
+        <w:rPr>
+          <w:i/>
+        </w:rPr>
+      </w:pPr>
+      <w:r>
+        <w:rPr>
+          <w:i/>
+        </w:rPr>
+        <w:t xml:space="preserve">Creare un componente </w:t>
+      </w:r>
+      <w:r>
+        <w:rPr>
+          <w:i/>
+        </w:rPr>
+        <w:sym w:font="Wingdings" w:char="F0E0"/>
+      </w:r>
+      <w:r>
+        <w:rPr>
+          <w:i/>
+        </w:rPr>
+        <w:t xml:space="preserve"> </w:t>
+      </w:r>
+      <w:proofErr w:type="spellStart"/>
+      <w:r>
+        <w:rPr>
+          <w:i/>
+        </w:rPr>
+        <w:t>ng</w:t>
+      </w:r>
+      <w:proofErr w:type="spellEnd"/>
+      <w:r>
+        <w:rPr>
+          <w:i/>
+        </w:rPr>
+        <w:t xml:space="preserve"> g c </w:t>
+      </w:r>
+      <w:proofErr w:type="spellStart"/>
+      <w:r>
+        <w:rPr>
+          <w:i/>
+        </w:rPr>
+        <w:t>my</w:t>
+      </w:r>
+      <w:proofErr w:type="spellEnd"/>
+      <w:r>
+        <w:rPr>
+          <w:i/>
+        </w:rPr>
+        <w:t>-component</w:t>
+      </w:r>
+    </w:p>
+    <w:p>
+      <w:pPr>
+        <w:pStyle w:val="Paragrafoelenco"/>
+        <w:numPr>
+          <w:ilvl w:val="0"/>
+          <w:numId w:val="3"/>
+        </w:numPr>
+        <w:spacing w:after="160"/>
+        <w:rPr>
+          <w:i/>
+        </w:rPr>
+      </w:pPr>
+      <w:r>
+        <w:rPr>
+          <w:i/>
+        </w:rPr>
+        <w:t xml:space="preserve">Creare un servizio </w:t>
+      </w:r>
+      <w:r>
+        <w:rPr>
+          <w:i/>
+        </w:rPr>
+        <w:sym w:font="Wingdings" w:char="F0E0"/>
+      </w:r>
+      <w:r>
+        <w:rPr>
+          <w:i/>
+        </w:rPr>
+        <w:t xml:space="preserve"> </w:t>
+      </w:r>
+      <w:proofErr w:type="spellStart"/>
+      <w:r>
+        <w:rPr>
+          <w:i/>
+        </w:rPr>
+        <w:t>ng</w:t>
+      </w:r>
+      <w:proofErr w:type="spellEnd"/>
+      <w:r>
+        <w:rPr>
+          <w:i/>
+        </w:rPr>
+        <w:t xml:space="preserve"> g s </w:t>
+      </w:r>
+      <w:proofErr w:type="spellStart"/>
+      <w:r>
+        <w:rPr>
+          <w:i/>
+        </w:rPr>
+        <w:t>my</w:t>
+      </w:r>
+      <w:proofErr w:type="spellEnd"/>
+      <w:r>
+        <w:rPr>
+          <w:i/>
+        </w:rPr>
+        <w:t>-service</w:t>
+      </w:r>
+    </w:p>
+    <w:p>
+      <w:pPr>
+        <w:pStyle w:val="Paragrafoelenco"/>
+        <w:numPr>
+          <w:ilvl w:val="0"/>
+          <w:numId w:val="3"/>
+        </w:numPr>
+        <w:spacing w:after="160"/>
+        <w:rPr>
+          <w:i/>
+        </w:rPr>
+      </w:pPr>
+      <w:r>
+        <w:rPr>
+          <w:i/>
+        </w:rPr>
+        <w:t xml:space="preserve">Creare un modulo </w:t>
+      </w:r>
+      <w:r>
+        <w:rPr>
+          <w:i/>
+        </w:rPr>
+        <w:sym w:font="Wingdings" w:char="F0E0"/>
+      </w:r>
+      <w:r>
+        <w:rPr>
+          <w:i/>
+        </w:rPr>
+        <w:t xml:space="preserve"> </w:t>
+      </w:r>
+      <w:proofErr w:type="spellStart"/>
+      <w:r>
+        <w:rPr>
+          <w:i/>
+        </w:rPr>
+        <w:t>ng</w:t>
+      </w:r>
+      <w:proofErr w:type="spellEnd"/>
+      <w:r>
+        <w:rPr>
+          <w:i/>
+        </w:rPr>
+        <w:t xml:space="preserve"> g m </w:t>
+      </w:r>
+      <w:proofErr w:type="spellStart"/>
+      <w:r>
+        <w:rPr>
+          <w:i/>
+        </w:rPr>
+        <w:t>my-module</w:t>
+      </w:r>
+      <w:proofErr w:type="spellEnd"/>
+    </w:p>
+    <w:p>
+      <w:pPr>
+        <w:spacing w:after="160"/>
+        <w:rPr>
+          <w:i/>
+        </w:rPr>
+      </w:pPr>
+    </w:p>
+    <w:p>
+      <w:pPr>
+        <w:spacing w:after="160"/>
+        <w:rPr>
+          <w:i/>
+        </w:rPr>
+      </w:pPr>
+    </w:p>
+    <w:p>
+      <w:pPr>
+        <w:spacing w:after="160"/>
+        <w:rPr>
+          <w:i/>
+        </w:rPr>
+      </w:pPr>
+    </w:p>
+    <w:p>
+      <w:pPr>
+        <w:spacing w:after="160"/>
+        <w:rPr>
+          <w:i/>
+        </w:rPr>
+      </w:pPr>
+    </w:p>
+    <w:p>
+      <w:pPr>
+        <w:spacing w:after="160"/>
+        <w:rPr>
+          <w:i/>
+        </w:rPr>
+      </w:pPr>
+    </w:p>
+    <w:p>
+      <w:pPr>
+        <w:spacing w:after="160"/>
+        <w:rPr>
+          <w:i/>
+        </w:rPr>
+      </w:pPr>
+      <w:bookmarkStart w:id="0" w:name="_GoBack"/>
+      <w:bookmarkEnd w:id="0"/>
+    </w:p>
+    <w:p>
+      <w:pPr>
+        <w:spacing w:after="160"/>
+        <w:rPr>
+          <w:i/>
+        </w:rPr>
+      </w:pPr>
+      <w:proofErr w:type="spellStart"/>
+      <w:r>
+        <w:rPr>
+          <w:i/>
+        </w:rPr>
+        <w:lastRenderedPageBreak/>
         <w:t>Install</w:t>
       </w:r>
       <w:proofErr w:type="spellEnd"/>
       <w:r>
-        <w:t xml:space="preserve">: </w:t>
+        <w:rPr>
+          <w:i/>
+        </w:rPr>
+        <w:t>:</w:t>
       </w:r>
     </w:p>
     <w:p>
@@ -20,13 +1580,8 @@
           <w:numId w:val="2"/>
         </w:numPr>
       </w:pPr>
-      <w:proofErr w:type="spellStart"/>
-      <w:r>
-        <w:t>Visula</w:t>
-      </w:r>
-      <w:proofErr w:type="spellEnd"/>
-      <w:r>
-        <w:t xml:space="preserve"> Studio Code</w:t>
+      <w:r>
+        <w:t>.Net core</w:t>
       </w:r>
     </w:p>
     <w:p>
@@ -38,44 +1593,6 @@
         </w:numPr>
       </w:pPr>
       <w:r>
-        <w:t>Node.js</w:t>
-      </w:r>
-    </w:p>
-    <w:p>
-      <w:pPr>
-        <w:pStyle w:val="Paragrafoelenco"/>
-        <w:numPr>
-          <w:ilvl w:val="0"/>
-          <w:numId w:val="2"/>
-        </w:numPr>
-      </w:pPr>
-      <w:proofErr w:type="spellStart"/>
-      <w:r>
-        <w:t>Git</w:t>
-      </w:r>
-      <w:proofErr w:type="spellEnd"/>
-    </w:p>
-    <w:p>
-      <w:pPr>
-        <w:pStyle w:val="Paragrafoelenco"/>
-        <w:numPr>
-          <w:ilvl w:val="0"/>
-          <w:numId w:val="2"/>
-        </w:numPr>
-      </w:pPr>
-      <w:r>
-        <w:t>.Net core</w:t>
-      </w:r>
-    </w:p>
-    <w:p>
-      <w:pPr>
-        <w:pStyle w:val="Paragrafoelenco"/>
-        <w:numPr>
-          <w:ilvl w:val="0"/>
-          <w:numId w:val="2"/>
-        </w:numPr>
-      </w:pPr>
-      <w:r>
         <w:t>.Net Framework 4.8</w:t>
       </w:r>
     </w:p>
@@ -177,8 +1694,6 @@
       <w:r>
         <w:t>C# Extensions</w:t>
       </w:r>
-      <w:bookmarkStart w:id="0" w:name="_GoBack"/>
-      <w:bookmarkEnd w:id="0"/>
     </w:p>
     <w:p>
       <w:pPr>
@@ -550,11 +2065,126 @@
       </w:rPr>
     </w:lvl>
   </w:abstractNum>
+  <w:abstractNum w:abstractNumId="2" w15:restartNumberingAfterBreak="0">
+    <w:nsid w:val="7A420F6A"/>
+    <w:multiLevelType w:val="hybridMultilevel"/>
+    <w:tmpl w:val="070466AE"/>
+    <w:lvl w:ilvl="0" w:tplc="8BA0FD40">
+      <w:numFmt w:val="bullet"/>
+      <w:lvlText w:val="-"/>
+      <w:lvlJc w:val="left"/>
+      <w:pPr>
+        <w:ind w:left="720" w:hanging="360"/>
+      </w:pPr>
+      <w:rPr>
+        <w:rFonts w:ascii="Calibri" w:eastAsiaTheme="minorHAnsi" w:hAnsi="Calibri" w:cs="Calibri" w:hint="default"/>
+      </w:rPr>
+    </w:lvl>
+    <w:lvl w:ilvl="1" w:tplc="04090003" w:tentative="1">
+      <w:start w:val="1"/>
+      <w:numFmt w:val="bullet"/>
+      <w:lvlText w:val="o"/>
+      <w:lvlJc w:val="left"/>
+      <w:pPr>
+        <w:ind w:left="1440" w:hanging="360"/>
+      </w:pPr>
+      <w:rPr>
+        <w:rFonts w:ascii="Courier New" w:hAnsi="Courier New" w:cs="Courier New" w:hint="default"/>
+      </w:rPr>
+    </w:lvl>
+    <w:lvl w:ilvl="2" w:tplc="04090005" w:tentative="1">
+      <w:start w:val="1"/>
+      <w:numFmt w:val="bullet"/>
+      <w:lvlText w:val=""/>
+      <w:lvlJc w:val="left"/>
+      <w:pPr>
+        <w:ind w:left="2160" w:hanging="360"/>
+      </w:pPr>
+      <w:rPr>
+        <w:rFonts w:ascii="Wingdings" w:hAnsi="Wingdings" w:hint="default"/>
+      </w:rPr>
+    </w:lvl>
+    <w:lvl w:ilvl="3" w:tplc="04090001" w:tentative="1">
+      <w:start w:val="1"/>
+      <w:numFmt w:val="bullet"/>
+      <w:lvlText w:val=""/>
+      <w:lvlJc w:val="left"/>
+      <w:pPr>
+        <w:ind w:left="2880" w:hanging="360"/>
+      </w:pPr>
+      <w:rPr>
+        <w:rFonts w:ascii="Symbol" w:hAnsi="Symbol" w:hint="default"/>
+      </w:rPr>
+    </w:lvl>
+    <w:lvl w:ilvl="4" w:tplc="04090003" w:tentative="1">
+      <w:start w:val="1"/>
+      <w:numFmt w:val="bullet"/>
+      <w:lvlText w:val="o"/>
+      <w:lvlJc w:val="left"/>
+      <w:pPr>
+        <w:ind w:left="3600" w:hanging="360"/>
+      </w:pPr>
+      <w:rPr>
+        <w:rFonts w:ascii="Courier New" w:hAnsi="Courier New" w:cs="Courier New" w:hint="default"/>
+      </w:rPr>
+    </w:lvl>
+    <w:lvl w:ilvl="5" w:tplc="04090005" w:tentative="1">
+      <w:start w:val="1"/>
+      <w:numFmt w:val="bullet"/>
+      <w:lvlText w:val=""/>
+      <w:lvlJc w:val="left"/>
+      <w:pPr>
+        <w:ind w:left="4320" w:hanging="360"/>
+      </w:pPr>
+      <w:rPr>
+        <w:rFonts w:ascii="Wingdings" w:hAnsi="Wingdings" w:hint="default"/>
+      </w:rPr>
+    </w:lvl>
+    <w:lvl w:ilvl="6" w:tplc="04090001" w:tentative="1">
+      <w:start w:val="1"/>
+      <w:numFmt w:val="bullet"/>
+      <w:lvlText w:val=""/>
+      <w:lvlJc w:val="left"/>
+      <w:pPr>
+        <w:ind w:left="5040" w:hanging="360"/>
+      </w:pPr>
+      <w:rPr>
+        <w:rFonts w:ascii="Symbol" w:hAnsi="Symbol" w:hint="default"/>
+      </w:rPr>
+    </w:lvl>
+    <w:lvl w:ilvl="7" w:tplc="04090003" w:tentative="1">
+      <w:start w:val="1"/>
+      <w:numFmt w:val="bullet"/>
+      <w:lvlText w:val="o"/>
+      <w:lvlJc w:val="left"/>
+      <w:pPr>
+        <w:ind w:left="5760" w:hanging="360"/>
+      </w:pPr>
+      <w:rPr>
+        <w:rFonts w:ascii="Courier New" w:hAnsi="Courier New" w:cs="Courier New" w:hint="default"/>
+      </w:rPr>
+    </w:lvl>
+    <w:lvl w:ilvl="8" w:tplc="04090005" w:tentative="1">
+      <w:start w:val="1"/>
+      <w:numFmt w:val="bullet"/>
+      <w:lvlText w:val=""/>
+      <w:lvlJc w:val="left"/>
+      <w:pPr>
+        <w:ind w:left="6480" w:hanging="360"/>
+      </w:pPr>
+      <w:rPr>
+        <w:rFonts w:ascii="Wingdings" w:hAnsi="Wingdings" w:hint="default"/>
+      </w:rPr>
+    </w:lvl>
+  </w:abstractNum>
   <w:num w:numId="1">
     <w:abstractNumId w:val="0"/>
   </w:num>
   <w:num w:numId="2">
     <w:abstractNumId w:val="1"/>
+  </w:num>
+  <w:num w:numId="3">
+    <w:abstractNumId w:val="2"/>
   </w:num>
 </w:numbering>
 </file>
@@ -1144,6 +2774,17 @@
       <w:contextualSpacing/>
     </w:pPr>
   </w:style>
+  <w:style w:type="character" w:styleId="Collegamentoipertestuale">
+    <w:name w:val="Hyperlink"/>
+    <w:basedOn w:val="Carpredefinitoparagrafo"/>
+    <w:uiPriority w:val="99"/>
+    <w:unhideWhenUsed/>
+    <w:rsid w:val="006A5AB4"/>
+    <w:rPr>
+      <w:color w:val="0563C1" w:themeColor="hyperlink"/>
+      <w:u w:val="single"/>
+    </w:rPr>
+  </w:style>
 </w:styles>
 </file>
 

</xml_diff>